<commit_message>
- Removed ESP32 Example & library code - Choice of controller changed to Raspberry pi 4B - Updated Docs. & Pics. - Updated Altium Files
</commit_message>
<xml_diff>
--- a/Documents/Project plan Matronix.docx
+++ b/Documents/Project plan Matronix.docx
@@ -2991,293 +2991,313 @@
       <w:pPr>
         <w:pStyle w:val="Heading1"/>
       </w:pPr>
-      <w:bookmarkStart w:id="4" w:name="_Toc508967062"/>
-      <w:bookmarkStart w:id="5" w:name="_Toc114569462"/>
       <w:r>
         <w:lastRenderedPageBreak/>
-        <w:t>Background</w:t>
+        <w:t>introduction</w:t>
+      </w:r>
+    </w:p>
+    <w:p>
+      <w:pPr>
+        <w:pStyle w:val="Heading2"/>
+        <w:rPr>
+          <w:rFonts w:cs="Times New Roman"/>
+          <w:szCs w:val="24"/>
+        </w:rPr>
+      </w:pPr>
+      <w:r>
+        <w:rPr>
+          <w:rFonts w:cs="Times New Roman"/>
+          <w:szCs w:val="24"/>
+        </w:rPr>
+        <w:t>backround</w:t>
+      </w:r>
+    </w:p>
+    <w:p>
+      <w:pPr>
+        <w:ind w:firstLine="720"/>
+        <w:rPr>
+          <w:rFonts w:eastAsia="Arial" w:cs="Times New Roman"/>
+          <w:szCs w:val="24"/>
+        </w:rPr>
+      </w:pPr>
+      <w:r>
+        <w:rPr>
+          <w:rFonts w:eastAsia="Arial" w:cs="Times New Roman"/>
+          <w:szCs w:val="24"/>
+        </w:rPr>
+        <w:t xml:space="preserve">Team Matronix is a company founded in 2022 as a part of a </w:t>
+      </w:r>
+      <w:r>
+        <w:rPr>
+          <w:rFonts w:eastAsia="Arial" w:cs="Times New Roman"/>
+          <w:szCs w:val="24"/>
+        </w:rPr>
+        <w:t xml:space="preserve">university project for the class Project Simulation &amp; </w:t>
+      </w:r>
+      <w:r>
+        <w:rPr>
+          <w:rFonts w:eastAsia="Arial" w:cs="Times New Roman"/>
+          <w:szCs w:val="24"/>
+        </w:rPr>
+        <w:t>Realization</w:t>
+      </w:r>
+      <w:r>
+        <w:rPr>
+          <w:rFonts w:eastAsia="Arial" w:cs="Times New Roman"/>
+          <w:szCs w:val="24"/>
+        </w:rPr>
+        <w:t>. It consists of a grou</w:t>
+      </w:r>
+      <w:r>
+        <w:rPr>
+          <w:rFonts w:eastAsia="Arial" w:cs="Times New Roman"/>
+          <w:szCs w:val="24"/>
+        </w:rPr>
+        <w:t>p of five students from Saxion University of Applied Sciences majoring in Electrical Engineering.</w:t>
+      </w:r>
+    </w:p>
+    <w:p>
+      <w:pPr>
+        <w:rPr>
+          <w:rFonts w:eastAsia="Arial" w:cs="Times New Roman"/>
+          <w:szCs w:val="24"/>
+        </w:rPr>
+      </w:pPr>
+    </w:p>
+    <w:p>
+      <w:pPr>
+        <w:ind w:firstLine="720"/>
+        <w:rPr>
+          <w:rFonts w:eastAsia="Arial" w:cs="Times New Roman"/>
+          <w:szCs w:val="24"/>
+        </w:rPr>
+      </w:pPr>
+      <w:r>
+        <w:rPr>
+          <w:rFonts w:eastAsia="Arial" w:cs="Times New Roman"/>
+          <w:szCs w:val="24"/>
+        </w:rPr>
+        <w:t>This company has as a main goal to design a fully functional RGB LED sign and document every step of the development of the project.</w:t>
+      </w:r>
+    </w:p>
+    <w:p>
+      <w:pPr>
+        <w:ind w:firstLine="720"/>
+        <w:rPr>
+          <w:rFonts w:eastAsia="Arial" w:cs="Times New Roman"/>
+          <w:szCs w:val="24"/>
+        </w:rPr>
+      </w:pPr>
+      <w:r>
+        <w:rPr>
+          <w:rFonts w:eastAsia="Arial" w:cs="Times New Roman"/>
+          <w:szCs w:val="24"/>
+        </w:rPr>
+        <w:t>The team is ready and confident to offer the best quality possible in their products and to comply to their clients’ demands.</w:t>
+      </w:r>
+    </w:p>
+    <w:p>
+      <w:pPr>
+        <w:pStyle w:val="Heading2"/>
+        <w:rPr>
+          <w:rFonts w:cs="Times New Roman"/>
+          <w:szCs w:val="24"/>
+        </w:rPr>
+      </w:pPr>
+      <w:bookmarkStart w:id="4" w:name="_Toc114569464"/>
+      <w:r>
+        <w:rPr>
+          <w:rFonts w:cs="Times New Roman"/>
+          <w:szCs w:val="24"/>
+        </w:rPr>
+        <w:t>Description</w:t>
       </w:r>
       <w:bookmarkEnd w:id="4"/>
+    </w:p>
+    <w:p>
+      <w:pPr>
+        <w:rPr>
+          <w:rFonts w:eastAsia="Arial" w:cs="Times New Roman"/>
+          <w:szCs w:val="24"/>
+        </w:rPr>
+      </w:pPr>
+      <w:r>
+        <w:rPr>
+          <w:rFonts w:eastAsia="Arial" w:cs="Times New Roman"/>
+          <w:szCs w:val="24"/>
+        </w:rPr>
+        <w:t xml:space="preserve">Our team was tasked with creating a </w:t>
+      </w:r>
+      <w:r>
+        <w:rPr>
+          <w:rFonts w:eastAsia="Arial" w:cs="Times New Roman"/>
+          <w:szCs w:val="24"/>
+        </w:rPr>
+        <w:t>wireless programmable</w:t>
+      </w:r>
+      <w:r>
+        <w:rPr>
+          <w:rFonts w:eastAsia="Arial" w:cs="Times New Roman"/>
+          <w:szCs w:val="24"/>
+        </w:rPr>
+        <w:t xml:space="preserve"> </w:t>
+      </w:r>
+      <w:r>
+        <w:rPr>
+          <w:rFonts w:eastAsia="Arial" w:cs="Times New Roman"/>
+          <w:szCs w:val="24"/>
+        </w:rPr>
+        <w:t>LED message</w:t>
+      </w:r>
+      <w:r>
+        <w:rPr>
+          <w:rFonts w:eastAsia="Arial" w:cs="Times New Roman"/>
+          <w:szCs w:val="24"/>
+        </w:rPr>
+        <w:t xml:space="preserve"> </w:t>
+      </w:r>
+      <w:r>
+        <w:rPr>
+          <w:rFonts w:eastAsia="Arial" w:cs="Times New Roman"/>
+          <w:szCs w:val="24"/>
+        </w:rPr>
+        <w:t xml:space="preserve">sign </w:t>
+      </w:r>
+      <w:r>
+        <w:rPr>
+          <w:rFonts w:eastAsia="Arial" w:cs="Times New Roman"/>
+          <w:szCs w:val="24"/>
+        </w:rPr>
+        <w:t>board</w:t>
+      </w:r>
+      <w:r>
+        <w:rPr>
+          <w:rFonts w:eastAsia="Arial" w:cs="Times New Roman"/>
+          <w:szCs w:val="24"/>
+        </w:rPr>
+        <w:t xml:space="preserve"> </w:t>
+      </w:r>
+      <w:r>
+        <w:rPr>
+          <w:rFonts w:eastAsia="Arial" w:cs="Times New Roman"/>
+          <w:szCs w:val="24"/>
+        </w:rPr>
+        <w:t>for users to display a message they wish.</w:t>
+      </w:r>
+      <w:r>
+        <w:rPr>
+          <w:rFonts w:eastAsia="Arial" w:cs="Times New Roman"/>
+          <w:szCs w:val="24"/>
+        </w:rPr>
+        <w:t xml:space="preserve"> The team came up with a simple solution to the client</w:t>
+      </w:r>
+      <w:r>
+        <w:rPr>
+          <w:rFonts w:eastAsia="Arial" w:cs="Times New Roman"/>
+          <w:szCs w:val="24"/>
+        </w:rPr>
+        <w:t>’</w:t>
+      </w:r>
+      <w:r>
+        <w:rPr>
+          <w:rFonts w:eastAsia="Arial" w:cs="Times New Roman"/>
+          <w:szCs w:val="24"/>
+        </w:rPr>
+        <w:t>s needs</w:t>
+      </w:r>
+      <w:r>
+        <w:rPr>
+          <w:rFonts w:eastAsia="Arial" w:cs="Times New Roman"/>
+          <w:szCs w:val="24"/>
+        </w:rPr>
+        <w:t xml:space="preserve">, </w:t>
+      </w:r>
+      <w:r>
+        <w:rPr>
+          <w:rFonts w:eastAsia="Arial" w:cs="Times New Roman"/>
+          <w:szCs w:val="24"/>
+        </w:rPr>
+        <w:t>a sign with multiple modular displays that can be configured based on the user’s needs to create a better viewing experience for viewers.</w:t>
+      </w:r>
+    </w:p>
+    <w:p>
+      <w:pPr>
+        <w:pStyle w:val="Heading2"/>
+        <w:rPr>
+          <w:rFonts w:cs="Times New Roman"/>
+          <w:szCs w:val="24"/>
+        </w:rPr>
+      </w:pPr>
+      <w:bookmarkStart w:id="5" w:name="_Toc114569465"/>
+      <w:r>
+        <w:rPr>
+          <w:rFonts w:cs="Times New Roman"/>
+          <w:szCs w:val="24"/>
+        </w:rPr>
+        <w:t>MoSCoW Method</w:t>
+      </w:r>
       <w:bookmarkEnd w:id="5"/>
     </w:p>
     <w:p>
       <w:pPr>
-        <w:pStyle w:val="Heading2"/>
-        <w:rPr>
-          <w:rFonts w:cs="Times New Roman"/>
-          <w:szCs w:val="24"/>
-        </w:rPr>
-      </w:pPr>
-      <w:bookmarkStart w:id="6" w:name="_Toc114569463"/>
-      <w:r>
-        <w:rPr>
-          <w:rFonts w:cs="Times New Roman"/>
-          <w:szCs w:val="24"/>
-        </w:rPr>
-        <w:t>Introduction</w:t>
-      </w:r>
-      <w:bookmarkEnd w:id="6"/>
-    </w:p>
-    <w:p>
-      <w:pPr>
-        <w:ind w:firstLine="720"/>
-        <w:rPr>
-          <w:rFonts w:eastAsia="Arial" w:cs="Times New Roman"/>
-          <w:szCs w:val="24"/>
-        </w:rPr>
-      </w:pPr>
-      <w:r>
-        <w:rPr>
-          <w:rFonts w:eastAsia="Arial" w:cs="Times New Roman"/>
-          <w:szCs w:val="24"/>
-        </w:rPr>
-        <w:t xml:space="preserve">Team Matronix is a company founded in 2022 as a part of a </w:t>
-      </w:r>
-      <w:r>
-        <w:rPr>
-          <w:rFonts w:eastAsia="Arial" w:cs="Times New Roman"/>
-          <w:szCs w:val="24"/>
-        </w:rPr>
-        <w:t xml:space="preserve">university project for the class Project Simulation &amp; </w:t>
-      </w:r>
-      <w:r>
-        <w:rPr>
-          <w:rFonts w:eastAsia="Arial" w:cs="Times New Roman"/>
-          <w:szCs w:val="24"/>
-        </w:rPr>
-        <w:t>Realization</w:t>
-      </w:r>
-      <w:r>
-        <w:rPr>
-          <w:rFonts w:eastAsia="Arial" w:cs="Times New Roman"/>
-          <w:szCs w:val="24"/>
-        </w:rPr>
-        <w:t>. It consists of a grou</w:t>
-      </w:r>
-      <w:r>
-        <w:rPr>
-          <w:rFonts w:eastAsia="Arial" w:cs="Times New Roman"/>
-          <w:szCs w:val="24"/>
-        </w:rPr>
-        <w:t>p of five students from Saxion University of Applied Sciences majoring in Electrical Engineering.</w:t>
-      </w:r>
-    </w:p>
-    <w:p>
-      <w:pPr>
-        <w:rPr>
-          <w:rFonts w:eastAsia="Arial" w:cs="Times New Roman"/>
-          <w:szCs w:val="24"/>
-        </w:rPr>
-      </w:pPr>
-    </w:p>
-    <w:p>
-      <w:pPr>
-        <w:ind w:firstLine="720"/>
-        <w:rPr>
-          <w:rFonts w:eastAsia="Arial" w:cs="Times New Roman"/>
-          <w:szCs w:val="24"/>
-        </w:rPr>
-      </w:pPr>
-      <w:r>
-        <w:rPr>
-          <w:rFonts w:eastAsia="Arial" w:cs="Times New Roman"/>
-          <w:szCs w:val="24"/>
-        </w:rPr>
-        <w:t>This company has as a main goal to design a fully functional RGB LED sign and document every step of the development of the project.</w:t>
-      </w:r>
-    </w:p>
-    <w:p>
-      <w:pPr>
-        <w:ind w:firstLine="720"/>
-        <w:rPr>
-          <w:rFonts w:eastAsia="Arial" w:cs="Times New Roman"/>
-          <w:szCs w:val="24"/>
-        </w:rPr>
-      </w:pPr>
-      <w:r>
-        <w:rPr>
-          <w:rFonts w:eastAsia="Arial" w:cs="Times New Roman"/>
-          <w:szCs w:val="24"/>
-        </w:rPr>
-        <w:t>The team is ready and confident to offer the best quality possible in their products and to comply to their clients’ demands.</w:t>
-      </w:r>
-    </w:p>
-    <w:p>
-      <w:pPr>
-        <w:pStyle w:val="Heading2"/>
-        <w:rPr>
-          <w:rFonts w:cs="Times New Roman"/>
-          <w:szCs w:val="24"/>
-        </w:rPr>
-      </w:pPr>
-      <w:bookmarkStart w:id="7" w:name="_Toc114569464"/>
-      <w:r>
-        <w:rPr>
-          <w:rFonts w:cs="Times New Roman"/>
-          <w:szCs w:val="24"/>
-        </w:rPr>
-        <w:t>Description</w:t>
-      </w:r>
-      <w:bookmarkEnd w:id="7"/>
-    </w:p>
-    <w:p>
-      <w:pPr>
-        <w:rPr>
-          <w:rFonts w:eastAsia="Arial" w:cs="Times New Roman"/>
-          <w:szCs w:val="24"/>
-        </w:rPr>
-      </w:pPr>
-      <w:r>
-        <w:rPr>
-          <w:rFonts w:eastAsia="Arial" w:cs="Times New Roman"/>
-          <w:szCs w:val="24"/>
-        </w:rPr>
-        <w:t xml:space="preserve">Our team was tasked with creating a </w:t>
-      </w:r>
-      <w:r>
-        <w:rPr>
-          <w:rFonts w:eastAsia="Arial" w:cs="Times New Roman"/>
-          <w:szCs w:val="24"/>
-        </w:rPr>
-        <w:t>wireless programmable</w:t>
-      </w:r>
-      <w:r>
-        <w:rPr>
-          <w:rFonts w:eastAsia="Arial" w:cs="Times New Roman"/>
-          <w:szCs w:val="24"/>
-        </w:rPr>
-        <w:t xml:space="preserve"> </w:t>
-      </w:r>
-      <w:r>
-        <w:rPr>
-          <w:rFonts w:eastAsia="Arial" w:cs="Times New Roman"/>
-          <w:szCs w:val="24"/>
-        </w:rPr>
-        <w:t>LED message</w:t>
-      </w:r>
-      <w:r>
-        <w:rPr>
-          <w:rFonts w:eastAsia="Arial" w:cs="Times New Roman"/>
-          <w:szCs w:val="24"/>
-        </w:rPr>
-        <w:t xml:space="preserve"> </w:t>
-      </w:r>
-      <w:r>
-        <w:rPr>
-          <w:rFonts w:eastAsia="Arial" w:cs="Times New Roman"/>
-          <w:szCs w:val="24"/>
-        </w:rPr>
-        <w:t xml:space="preserve">sign </w:t>
-      </w:r>
-      <w:r>
-        <w:rPr>
-          <w:rFonts w:eastAsia="Arial" w:cs="Times New Roman"/>
-          <w:szCs w:val="24"/>
-        </w:rPr>
-        <w:t>board</w:t>
-      </w:r>
-      <w:r>
-        <w:rPr>
-          <w:rFonts w:eastAsia="Arial" w:cs="Times New Roman"/>
-          <w:szCs w:val="24"/>
-        </w:rPr>
-        <w:t xml:space="preserve"> </w:t>
-      </w:r>
-      <w:r>
-        <w:rPr>
-          <w:rFonts w:eastAsia="Arial" w:cs="Times New Roman"/>
-          <w:szCs w:val="24"/>
-        </w:rPr>
-        <w:t>for users to display a message they wish.</w:t>
-      </w:r>
-      <w:r>
-        <w:rPr>
-          <w:rFonts w:eastAsia="Arial" w:cs="Times New Roman"/>
-          <w:szCs w:val="24"/>
-        </w:rPr>
-        <w:t xml:space="preserve"> The team came up with a simple solution to the client</w:t>
-      </w:r>
-      <w:r>
-        <w:rPr>
-          <w:rFonts w:eastAsia="Arial" w:cs="Times New Roman"/>
-          <w:szCs w:val="24"/>
-        </w:rPr>
-        <w:t>’</w:t>
-      </w:r>
-      <w:r>
-        <w:rPr>
-          <w:rFonts w:eastAsia="Arial" w:cs="Times New Roman"/>
-          <w:szCs w:val="24"/>
-        </w:rPr>
-        <w:t>s needs</w:t>
-      </w:r>
-      <w:r>
-        <w:rPr>
-          <w:rFonts w:eastAsia="Arial" w:cs="Times New Roman"/>
-          <w:szCs w:val="24"/>
-        </w:rPr>
-        <w:t xml:space="preserve">, </w:t>
-      </w:r>
-      <w:r>
-        <w:rPr>
-          <w:rFonts w:eastAsia="Arial" w:cs="Times New Roman"/>
-          <w:szCs w:val="24"/>
-        </w:rPr>
-        <w:t>a sign with multiple modular displays that can be configured based on the user’s needs to create a better viewing experience for viewers.</w:t>
-      </w:r>
-    </w:p>
-    <w:p>
-      <w:pPr>
-        <w:pStyle w:val="Heading2"/>
-        <w:rPr>
-          <w:rFonts w:cs="Times New Roman"/>
-          <w:szCs w:val="24"/>
-        </w:rPr>
-      </w:pPr>
-      <w:bookmarkStart w:id="8" w:name="_Toc114569465"/>
-      <w:r>
-        <w:rPr>
-          <w:rFonts w:cs="Times New Roman"/>
-          <w:szCs w:val="24"/>
-        </w:rPr>
-        <w:t>MoSCoW Method</w:t>
-      </w:r>
-      <w:bookmarkEnd w:id="8"/>
-    </w:p>
-    <w:p>
-      <w:pPr>
         <w:rPr>
           <w:rFonts w:eastAsia="Calibri" w:cs="Times New Roman"/>
           <w:szCs w:val="24"/>
         </w:rPr>
       </w:pPr>
+      <w:bookmarkStart w:id="6" w:name="_Hlk114659964"/>
       <w:r>
         <w:rPr>
           <w:rFonts w:eastAsia="Calibri" w:cs="Times New Roman"/>
           <w:color w:val="000000" w:themeColor="text1"/>
           <w:szCs w:val="24"/>
         </w:rPr>
-        <w:t xml:space="preserve">The </w:t>
-      </w:r>
-      <w:proofErr w:type="spellStart"/>
+        <w:t xml:space="preserve">One of the methods that will be used is </w:t>
+      </w:r>
       <w:r>
         <w:rPr>
           <w:rFonts w:eastAsia="Calibri" w:cs="Times New Roman"/>
           <w:color w:val="000000" w:themeColor="text1"/>
           <w:szCs w:val="24"/>
         </w:rPr>
-        <w:t>MoSCoW</w:t>
-      </w:r>
-      <w:proofErr w:type="spellEnd"/>
+        <w:t xml:space="preserve">The </w:t>
+      </w:r>
+      <w:proofErr w:type="spellStart"/>
       <w:r>
         <w:rPr>
           <w:rFonts w:eastAsia="Calibri" w:cs="Times New Roman"/>
           <w:color w:val="000000" w:themeColor="text1"/>
           <w:szCs w:val="24"/>
         </w:rPr>
-        <w:t xml:space="preserve"> method operates by splitting the clients’ requirements into the most important ("Must"), all the way down to additions which would be nice to have, but are not necessary ("Could"), while also agreeing on things which are not feasible due to either timing issues or just not enough manpower ("Won’t have").</w:t>
-      </w:r>
-    </w:p>
+        <w:t>MoSCoW</w:t>
+      </w:r>
+      <w:proofErr w:type="spellEnd"/>
+      <w:r>
+        <w:rPr>
+          <w:rFonts w:eastAsia="Calibri" w:cs="Times New Roman"/>
+          <w:color w:val="000000" w:themeColor="text1"/>
+          <w:szCs w:val="24"/>
+        </w:rPr>
+        <w:t xml:space="preserve"> </w:t>
+      </w:r>
+      <w:r>
+        <w:rPr>
+          <w:rFonts w:eastAsia="Calibri" w:cs="Times New Roman"/>
+          <w:color w:val="000000" w:themeColor="text1"/>
+          <w:szCs w:val="24"/>
+        </w:rPr>
+        <w:t>which</w:t>
+      </w:r>
+      <w:r>
+        <w:rPr>
+          <w:rFonts w:eastAsia="Calibri" w:cs="Times New Roman"/>
+          <w:color w:val="000000" w:themeColor="text1"/>
+          <w:szCs w:val="24"/>
+        </w:rPr>
+        <w:t xml:space="preserve"> operates by splitting the clients’ requirements into the most important ("Must"), all the way down to additions which would be nice to have, but are not necessary ("Could"), while also agreeing on things which are not feasible due to either timing issues or just not enough manpower ("Won’t have").</w:t>
+      </w:r>
+    </w:p>
+    <w:bookmarkEnd w:id="6"/>
     <w:p>
       <w:pPr>
         <w:rPr>
@@ -4029,17 +4049,17 @@
       <w:pPr>
         <w:pStyle w:val="Heading1"/>
       </w:pPr>
-      <w:bookmarkStart w:id="9" w:name="_Toc508967063"/>
-      <w:bookmarkStart w:id="10" w:name="_Toc114569466"/>
+      <w:bookmarkStart w:id="7" w:name="_Toc508967063"/>
+      <w:bookmarkStart w:id="8" w:name="_Toc114569466"/>
       <w:r>
         <w:lastRenderedPageBreak/>
         <w:t xml:space="preserve">Project </w:t>
       </w:r>
-      <w:bookmarkEnd w:id="9"/>
+      <w:bookmarkEnd w:id="7"/>
       <w:r>
         <w:t>Objectives</w:t>
       </w:r>
-      <w:bookmarkEnd w:id="10"/>
+      <w:bookmarkEnd w:id="8"/>
     </w:p>
     <w:p>
       <w:pPr>
@@ -4518,14 +4538,14 @@
       <w:pPr>
         <w:pStyle w:val="Heading1"/>
       </w:pPr>
-      <w:bookmarkStart w:id="11" w:name="_Toc508967064"/>
-      <w:bookmarkStart w:id="12" w:name="_Toc114569467"/>
+      <w:bookmarkStart w:id="9" w:name="_Toc508967064"/>
+      <w:bookmarkStart w:id="10" w:name="_Toc114569467"/>
       <w:r>
         <w:lastRenderedPageBreak/>
         <w:t>Project activities</w:t>
       </w:r>
-      <w:bookmarkEnd w:id="11"/>
-      <w:bookmarkEnd w:id="12"/>
+      <w:bookmarkEnd w:id="9"/>
+      <w:bookmarkEnd w:id="10"/>
     </w:p>
     <w:p>
       <w:r>
@@ -4761,7 +4781,7 @@
       <w:pPr>
         <w:pStyle w:val="Heading1"/>
       </w:pPr>
-      <w:bookmarkStart w:id="13" w:name="_Toc114569468"/>
+      <w:bookmarkStart w:id="11" w:name="_Toc114569468"/>
       <w:r>
         <w:lastRenderedPageBreak/>
         <w:t xml:space="preserve">Project </w:t>
@@ -4775,7 +4795,7 @@
       <w:r>
         <w:t>)</w:t>
       </w:r>
-      <w:bookmarkEnd w:id="13"/>
+      <w:bookmarkEnd w:id="11"/>
     </w:p>
     <w:p>
       <w:r>
@@ -4814,11 +4834,11 @@
       <w:r>
         <w:t xml:space="preserve">, the </w:t>
       </w:r>
-      <w:bookmarkStart w:id="14" w:name="_Int_jfq7rfy4"/>
+      <w:bookmarkStart w:id="12" w:name="_Int_jfq7rfy4"/>
       <w:r>
         <w:t>product</w:t>
       </w:r>
-      <w:bookmarkEnd w:id="14"/>
+      <w:bookmarkEnd w:id="12"/>
       <w:r>
         <w:t xml:space="preserve"> should be mobile, cordless, powered by a battery</w:t>
       </w:r>
@@ -4925,12 +4945,12 @@
       <w:pPr>
         <w:pStyle w:val="Heading1"/>
       </w:pPr>
-      <w:bookmarkStart w:id="15" w:name="_Toc114569469"/>
+      <w:bookmarkStart w:id="13" w:name="_Toc114569469"/>
       <w:r>
         <w:lastRenderedPageBreak/>
         <w:t>Quality assurance</w:t>
       </w:r>
-      <w:bookmarkEnd w:id="15"/>
+      <w:bookmarkEnd w:id="13"/>
     </w:p>
     <w:p>
       <w:pPr>
@@ -5128,12 +5148,12 @@
       <w:pPr>
         <w:pStyle w:val="Heading1"/>
       </w:pPr>
-      <w:bookmarkStart w:id="16" w:name="_Toc114569470"/>
+      <w:bookmarkStart w:id="14" w:name="_Toc114569470"/>
       <w:r>
         <w:lastRenderedPageBreak/>
         <w:t>Project organization</w:t>
       </w:r>
-      <w:bookmarkEnd w:id="16"/>
+      <w:bookmarkEnd w:id="14"/>
     </w:p>
     <w:p>
       <w:pPr>
@@ -5173,7 +5193,7 @@
           <w:szCs w:val="24"/>
         </w:rPr>
       </w:pPr>
-      <w:bookmarkStart w:id="17" w:name="_Toc114569471"/>
+      <w:bookmarkStart w:id="15" w:name="_Toc114569471"/>
       <w:r>
         <w:rPr>
           <w:rFonts w:cs="Times New Roman"/>
@@ -5181,7 +5201,7 @@
         </w:rPr>
         <w:t>Organisation</w:t>
       </w:r>
-      <w:bookmarkEnd w:id="17"/>
+      <w:bookmarkEnd w:id="15"/>
     </w:p>
     <w:p>
       <w:pPr>
@@ -5577,7 +5597,7 @@
           <w:szCs w:val="24"/>
         </w:rPr>
       </w:pPr>
-      <w:bookmarkStart w:id="18" w:name="_Toc114569472"/>
+      <w:bookmarkStart w:id="16" w:name="_Toc114569472"/>
       <w:r>
         <w:rPr>
           <w:rFonts w:cs="Times New Roman"/>
@@ -5585,7 +5605,7 @@
         </w:rPr>
         <w:t>Information</w:t>
       </w:r>
-      <w:bookmarkEnd w:id="18"/>
+      <w:bookmarkEnd w:id="16"/>
     </w:p>
     <w:p>
       <w:pPr>
@@ -6284,11 +6304,11 @@
       <w:pPr>
         <w:pStyle w:val="Heading1"/>
       </w:pPr>
-      <w:bookmarkStart w:id="19" w:name="_Toc114569473"/>
+      <w:bookmarkStart w:id="17" w:name="_Toc114569473"/>
       <w:r>
         <w:t>Planning</w:t>
       </w:r>
-      <w:bookmarkEnd w:id="19"/>
+      <w:bookmarkEnd w:id="17"/>
     </w:p>
     <w:p>
       <w:pPr>
@@ -6330,12 +6350,12 @@
       <w:pPr>
         <w:pStyle w:val="Heading1"/>
       </w:pPr>
-      <w:bookmarkStart w:id="20" w:name="_Toc114569474"/>
+      <w:bookmarkStart w:id="18" w:name="_Toc114569474"/>
       <w:r>
         <w:lastRenderedPageBreak/>
         <w:t>Costs and benefits</w:t>
       </w:r>
-      <w:bookmarkEnd w:id="20"/>
+      <w:bookmarkEnd w:id="18"/>
     </w:p>
     <w:p>
       <w:pPr>
@@ -7352,7 +7372,7 @@
         <w:br w:type="page"/>
       </w:r>
     </w:p>
-    <w:bookmarkStart w:id="21" w:name="_Toc114569475" w:displacedByCustomXml="next"/>
+    <w:bookmarkStart w:id="19" w:name="_Toc114569475" w:displacedByCustomXml="next"/>
     <w:sdt>
       <w:sdtPr>
         <w:rPr>
@@ -7392,7 +7412,7 @@
             </w:rPr>
             <w:t>Bibliography</w:t>
           </w:r>
-          <w:bookmarkEnd w:id="21"/>
+          <w:bookmarkEnd w:id="19"/>
         </w:p>
         <w:sdt>
           <w:sdtPr>
@@ -7521,14 +7541,14 @@
           <w:numId w:val="3"/>
         </w:numPr>
       </w:pPr>
-      <w:bookmarkStart w:id="22" w:name="_Toc508967065"/>
-      <w:bookmarkStart w:id="23" w:name="_Toc114569476"/>
+      <w:bookmarkStart w:id="20" w:name="_Toc508967065"/>
+      <w:bookmarkStart w:id="21" w:name="_Toc114569476"/>
       <w:r>
         <w:lastRenderedPageBreak/>
         <w:t>Gantt chart</w:t>
       </w:r>
-      <w:bookmarkEnd w:id="22"/>
-      <w:bookmarkEnd w:id="23"/>
+      <w:bookmarkEnd w:id="20"/>
+      <w:bookmarkEnd w:id="21"/>
     </w:p>
     <w:p>
       <w:pPr>
@@ -7603,13 +7623,13 @@
           <w:numId w:val="3"/>
         </w:numPr>
       </w:pPr>
-      <w:bookmarkStart w:id="24" w:name="_Toc508967066"/>
-      <w:bookmarkStart w:id="25" w:name="_Toc114569477"/>
+      <w:bookmarkStart w:id="22" w:name="_Toc508967066"/>
+      <w:bookmarkStart w:id="23" w:name="_Toc114569477"/>
       <w:r>
         <w:t>Risk analysis</w:t>
       </w:r>
-      <w:bookmarkEnd w:id="24"/>
-      <w:bookmarkEnd w:id="25"/>
+      <w:bookmarkEnd w:id="22"/>
+      <w:bookmarkEnd w:id="23"/>
     </w:p>
     <w:p>
       <w:r>
@@ -11961,6 +11981,36 @@
 </file>
 
 <file path=customXml/item2.xml><?xml version="1.0" encoding="utf-8"?>
+<b:Sources xmlns:b="http://schemas.openxmlformats.org/officeDocument/2006/bibliography" xmlns="http://schemas.openxmlformats.org/officeDocument/2006/bibliography" SelectedStyle="\APASixthEditionOfficeOnline.xsl" StyleName="APA" Version="6">
+  <b:Source>
+    <b:Tag>Gri10</b:Tag>
+    <b:SourceType>Book</b:SourceType>
+    <b:Guid>{055D88BF-F3B6-4245-88E2-BCCE9495EFD4}</b:Guid>
+    <b:Author>
+      <b:Author>
+        <b:NameList>
+          <b:Person>
+            <b:Last>Grit</b:Last>
+            <b:First>Roel</b:First>
+          </b:Person>
+        </b:NameList>
+      </b:Author>
+    </b:Author>
+    <b:Title>Project managment</b:Title>
+    <b:Year>2010</b:Year>
+    <b:Publisher>Noordhoff Uitgevers</b:Publisher>
+    <b:RefOrder>1</b:RefOrder>
+  </b:Source>
+</b:Sources>
+</file>
+
+<file path=customXml/item3.xml><?xml version="1.0" encoding="utf-8"?>
+<p:properties xmlns:p="http://schemas.microsoft.com/office/2006/metadata/properties" xmlns:xsi="http://www.w3.org/2001/XMLSchema-instance" xmlns:pc="http://schemas.microsoft.com/office/infopath/2007/PartnerControls">
+  <documentManagement/>
+</p:properties>
+</file>
+
+<file path=customXml/item4.xml><?xml version="1.0" encoding="utf-8"?>
 <ct:contentTypeSchema xmlns:ct="http://schemas.microsoft.com/office/2006/metadata/contentType" xmlns:ma="http://schemas.microsoft.com/office/2006/metadata/properties/metaAttributes" ct:_="" ma:_="" ma:contentTypeName="Document" ma:contentTypeID="0x0101008B13E63E3477F74CA098190195DF66CC" ma:contentTypeVersion="11" ma:contentTypeDescription="Create a new document." ma:contentTypeScope="" ma:versionID="fe3b3c9fa2fd70edc79c7fa06286930b">
   <xsd:schema xmlns:xsd="http://www.w3.org/2001/XMLSchema" xmlns:xs="http://www.w3.org/2001/XMLSchema" xmlns:p="http://schemas.microsoft.com/office/2006/metadata/properties" xmlns:ns3="b81a464a-5151-4bec-bb9d-6dfd59485f29" xmlns:ns4="7d13f8e7-8b28-4bbe-b39f-50808fb03fa4" targetNamespace="http://schemas.microsoft.com/office/2006/metadata/properties" ma:root="true" ma:fieldsID="b7eb598d4f9349c352023cd1f4ae1745" ns3:_="" ns4:_="">
     <xsd:import namespace="b81a464a-5151-4bec-bb9d-6dfd59485f29"/>
@@ -12171,36 +12221,6 @@
 </ct:contentTypeSchema>
 </file>
 
-<file path=customXml/item3.xml><?xml version="1.0" encoding="utf-8"?>
-<p:properties xmlns:p="http://schemas.microsoft.com/office/2006/metadata/properties" xmlns:xsi="http://www.w3.org/2001/XMLSchema-instance" xmlns:pc="http://schemas.microsoft.com/office/infopath/2007/PartnerControls">
-  <documentManagement/>
-</p:properties>
-</file>
-
-<file path=customXml/item4.xml><?xml version="1.0" encoding="utf-8"?>
-<b:Sources xmlns:b="http://schemas.openxmlformats.org/officeDocument/2006/bibliography" xmlns="http://schemas.openxmlformats.org/officeDocument/2006/bibliography" SelectedStyle="\APASixthEditionOfficeOnline.xsl" StyleName="APA" Version="6">
-  <b:Source>
-    <b:Tag>Gri10</b:Tag>
-    <b:SourceType>Book</b:SourceType>
-    <b:Guid>{055D88BF-F3B6-4245-88E2-BCCE9495EFD4}</b:Guid>
-    <b:Author>
-      <b:Author>
-        <b:NameList>
-          <b:Person>
-            <b:Last>Grit</b:Last>
-            <b:First>Roel</b:First>
-          </b:Person>
-        </b:NameList>
-      </b:Author>
-    </b:Author>
-    <b:Title>Project managment</b:Title>
-    <b:Year>2010</b:Year>
-    <b:Publisher>Noordhoff Uitgevers</b:Publisher>
-    <b:RefOrder>1</b:RefOrder>
-  </b:Source>
-</b:Sources>
-</file>
-
 <file path=customXml/itemProps1.xml><?xml version="1.0" encoding="utf-8"?>
 <ds:datastoreItem xmlns:ds="http://schemas.openxmlformats.org/officeDocument/2006/customXml" ds:itemID="{8D6257FC-B5D3-4ECB-AE5C-F122300AEF81}">
   <ds:schemaRefs>
@@ -12210,6 +12230,23 @@
 </file>
 
 <file path=customXml/itemProps2.xml><?xml version="1.0" encoding="utf-8"?>
+<ds:datastoreItem xmlns:ds="http://schemas.openxmlformats.org/officeDocument/2006/customXml" ds:itemID="{5B6E50F3-3544-4679-8A6E-7BDC0CAE7D0B}">
+  <ds:schemaRefs>
+    <ds:schemaRef ds:uri="http://schemas.openxmlformats.org/officeDocument/2006/bibliography"/>
+  </ds:schemaRefs>
+</ds:datastoreItem>
+</file>
+
+<file path=customXml/itemProps3.xml><?xml version="1.0" encoding="utf-8"?>
+<ds:datastoreItem xmlns:ds="http://schemas.openxmlformats.org/officeDocument/2006/customXml" ds:itemID="{82A100A1-9630-4D0A-9936-FCF192BA7781}">
+  <ds:schemaRefs>
+    <ds:schemaRef ds:uri="http://schemas.microsoft.com/office/2006/metadata/properties"/>
+    <ds:schemaRef ds:uri="http://schemas.microsoft.com/office/infopath/2007/PartnerControls"/>
+  </ds:schemaRefs>
+</ds:datastoreItem>
+</file>
+
+<file path=customXml/itemProps4.xml><?xml version="1.0" encoding="utf-8"?>
 <ds:datastoreItem xmlns:ds="http://schemas.openxmlformats.org/officeDocument/2006/customXml" ds:itemID="{32C12D24-E823-440B-8006-696610FA63DC}">
   <ds:schemaRefs>
     <ds:schemaRef ds:uri="http://schemas.microsoft.com/office/2006/metadata/contentType"/>
@@ -12226,21 +12263,4 @@
     <ds:schemaRef ds:uri="http://schemas.microsoft.com/internal/obd"/>
   </ds:schemaRefs>
 </ds:datastoreItem>
-</file>
-
-<file path=customXml/itemProps3.xml><?xml version="1.0" encoding="utf-8"?>
-<ds:datastoreItem xmlns:ds="http://schemas.openxmlformats.org/officeDocument/2006/customXml" ds:itemID="{82A100A1-9630-4D0A-9936-FCF192BA7781}">
-  <ds:schemaRefs>
-    <ds:schemaRef ds:uri="http://schemas.microsoft.com/office/2006/metadata/properties"/>
-    <ds:schemaRef ds:uri="http://schemas.microsoft.com/office/infopath/2007/PartnerControls"/>
-  </ds:schemaRefs>
-</ds:datastoreItem>
-</file>
-
-<file path=customXml/itemProps4.xml><?xml version="1.0" encoding="utf-8"?>
-<ds:datastoreItem xmlns:ds="http://schemas.openxmlformats.org/officeDocument/2006/customXml" ds:itemID="{5B6E50F3-3544-4679-8A6E-7BDC0CAE7D0B}">
-  <ds:schemaRefs>
-    <ds:schemaRef ds:uri="http://schemas.openxmlformats.org/officeDocument/2006/bibliography"/>
-  </ds:schemaRefs>
-</ds:datastoreItem>
 </file>
</xml_diff>